<commit_message>
Updated ssh instructions for home use
</commit_message>
<xml_diff>
--- a/Setup instructions.docx
+++ b/Setup instructions.docx
@@ -29,19 +29,42 @@
         <w:rPr>
           <w:b/>
         </w:rPr>
-        <w:t>Install github</w:t>
-      </w:r>
+        <w:t xml:space="preserve">Install </w:t>
+      </w:r>
+      <w:proofErr w:type="spellStart"/>
+      <w:proofErr w:type="gramStart"/>
+      <w:r>
+        <w:rPr>
+          <w:b/>
+        </w:rPr>
+        <w:t>github</w:t>
+      </w:r>
+      <w:proofErr w:type="spellEnd"/>
       <w:r>
         <w:t>(</w:t>
       </w:r>
-      <w:hyperlink r:id="rId6" w:history="1">
-        <w:r>
-          <w:rPr>
-            <w:rStyle w:val="Hyperlink"/>
-          </w:rPr>
-          <w:t>http://windows.github.com/</w:t>
-        </w:r>
-      </w:hyperlink>
+      <w:proofErr w:type="gramEnd"/>
+      <w:r>
+        <w:fldChar w:fldCharType="begin"/>
+      </w:r>
+      <w:r>
+        <w:instrText xml:space="preserve"> HYPERLINK "http://windows.github.com/" </w:instrText>
+      </w:r>
+      <w:r>
+        <w:fldChar w:fldCharType="separate"/>
+      </w:r>
+      <w:r>
+        <w:rPr>
+          <w:rStyle w:val="Hyperlink"/>
+        </w:rPr>
+        <w:t>http://windows.github.com/</w:t>
+      </w:r>
+      <w:r>
+        <w:rPr>
+          <w:rStyle w:val="Hyperlink"/>
+        </w:rPr>
+        <w:fldChar w:fldCharType="end"/>
+      </w:r>
       <w:r>
         <w:t xml:space="preserve">) </w:t>
       </w:r>
@@ -52,7 +75,15 @@
       </w:pPr>
       <w:r>
         <w:tab/>
-        <w:t xml:space="preserve">-In the github client: </w:t>
+        <w:t xml:space="preserve">-In the </w:t>
+      </w:r>
+      <w:proofErr w:type="spellStart"/>
+      <w:r>
+        <w:t>github</w:t>
+      </w:r>
+      <w:proofErr w:type="spellEnd"/>
+      <w:r>
+        <w:t xml:space="preserve"> client: </w:t>
       </w:r>
       <w:r>
         <w:t>tools-&gt;options</w:t>
@@ -67,7 +98,15 @@
       </w:r>
       <w:r>
         <w:tab/>
-        <w:t>-Define your storage directory, if you want github to sync projects to a particular place</w:t>
+        <w:t xml:space="preserve">-Define your storage directory, if you want </w:t>
+      </w:r>
+      <w:proofErr w:type="spellStart"/>
+      <w:r>
+        <w:t>github</w:t>
+      </w:r>
+      <w:proofErr w:type="spellEnd"/>
+      <w:r>
+        <w:t xml:space="preserve"> to sync projects to a particular place</w:t>
       </w:r>
     </w:p>
     <w:p>
@@ -85,7 +124,15 @@
         <w:ind w:left="720"/>
       </w:pPr>
       <w:r>
-        <w:t>-Once you see the repository on your github homepage, select it and then click “Clone in Windows”</w:t>
+        <w:t xml:space="preserve">-Once you see the repository on your </w:t>
+      </w:r>
+      <w:proofErr w:type="spellStart"/>
+      <w:r>
+        <w:t>github</w:t>
+      </w:r>
+      <w:proofErr w:type="spellEnd"/>
+      <w:r>
+        <w:t xml:space="preserve"> homepage, select it and then click “Clone in Windows”</w:t>
       </w:r>
     </w:p>
     <w:p>
@@ -125,8 +172,16 @@
         <w:rPr>
           <w:b/>
         </w:rPr>
-        <w:t>Using github</w:t>
-      </w:r>
+        <w:t xml:space="preserve">Using </w:t>
+      </w:r>
+      <w:proofErr w:type="spellStart"/>
+      <w:r>
+        <w:rPr>
+          <w:b/>
+        </w:rPr>
+        <w:t>github</w:t>
+      </w:r>
+      <w:proofErr w:type="spellEnd"/>
     </w:p>
     <w:p>
       <w:pPr>
@@ -134,7 +189,15 @@
         <w:ind w:left="720"/>
       </w:pPr>
       <w:r>
-        <w:t xml:space="preserve">-When you make changes (editing, creating or deleting files), the github client will ask you to commit those changes, including entering a description of what you did. Once you’ve done that, </w:t>
+        <w:t xml:space="preserve">-When you make changes (editing, creating or deleting files), the </w:t>
+      </w:r>
+      <w:proofErr w:type="spellStart"/>
+      <w:r>
+        <w:t>github</w:t>
+      </w:r>
+      <w:proofErr w:type="spellEnd"/>
+      <w:r>
+        <w:t xml:space="preserve"> client will ask you to commit those changes, including entering a description of what you did. Once you’ve done that, </w:t>
       </w:r>
       <w:r>
         <w:tab/>
@@ -145,8 +208,21 @@
         <w:pStyle w:val="NoSpacing"/>
         <w:ind w:left="720"/>
       </w:pPr>
-      <w:r>
-        <w:t xml:space="preserve">click sync (along the top toolbar) to upload the changes to the web. Likewise, if you click on the repository, github will check to see if your local copy is up to date—if not, “sync” will flash at the top, and clicking it will download any new changes. </w:t>
+      <w:proofErr w:type="gramStart"/>
+      <w:r>
+        <w:t>click</w:t>
+      </w:r>
+      <w:proofErr w:type="gramEnd"/>
+      <w:r>
+        <w:t xml:space="preserve"> sync (along the top toolbar) to upload the changes to the web. Likewise, if you click on the repository, </w:t>
+      </w:r>
+      <w:proofErr w:type="spellStart"/>
+      <w:r>
+        <w:t>github</w:t>
+      </w:r>
+      <w:proofErr w:type="spellEnd"/>
+      <w:r>
+        <w:t xml:space="preserve"> will check to see if your local copy is up to date—if not, “sync” will flash at the top, and clicking it will download any new changes. </w:t>
       </w:r>
       <w:r>
         <w:t xml:space="preserve">It is crucial that we always sync before editing files, and sync when we are finished—otherwise things will get out of date. </w:t>
@@ -178,7 +254,7 @@
       <w:r>
         <w:t xml:space="preserve"> (</w:t>
       </w:r>
-      <w:hyperlink r:id="rId7" w:history="1">
+      <w:hyperlink r:id="rId6" w:history="1">
         <w:r>
           <w:rPr>
             <w:rStyle w:val="Hyperlink"/>
@@ -196,7 +272,28 @@
         <w:ind w:firstLine="720"/>
       </w:pPr>
       <w:r>
-        <w:t>Select openssh and rsync  packages during install</w:t>
+        <w:t xml:space="preserve">Select </w:t>
+      </w:r>
+      <w:proofErr w:type="spellStart"/>
+      <w:r>
+        <w:t>openssh</w:t>
+      </w:r>
+      <w:proofErr w:type="spellEnd"/>
+      <w:r>
+        <w:t xml:space="preserve"> and </w:t>
+      </w:r>
+      <w:proofErr w:type="spellStart"/>
+      <w:proofErr w:type="gramStart"/>
+      <w:r>
+        <w:t>rsync</w:t>
+      </w:r>
+      <w:proofErr w:type="spellEnd"/>
+      <w:r>
+        <w:t xml:space="preserve">  packages</w:t>
+      </w:r>
+      <w:proofErr w:type="gramEnd"/>
+      <w:r>
+        <w:t xml:space="preserve"> during install</w:t>
       </w:r>
     </w:p>
     <w:p>
@@ -238,7 +335,23 @@
         <w:rPr>
           <w:u w:val="single"/>
         </w:rPr>
-        <w:t>Generate ssh key</w:t>
+        <w:t xml:space="preserve">Generate </w:t>
+      </w:r>
+      <w:proofErr w:type="spellStart"/>
+      <w:proofErr w:type="gramStart"/>
+      <w:r>
+        <w:rPr>
+          <w:u w:val="single"/>
+        </w:rPr>
+        <w:t>ssh</w:t>
+      </w:r>
+      <w:proofErr w:type="spellEnd"/>
+      <w:proofErr w:type="gramEnd"/>
+      <w:r>
+        <w:rPr>
+          <w:u w:val="single"/>
+        </w:rPr>
+        <w:t xml:space="preserve"> key</w:t>
       </w:r>
     </w:p>
     <w:p>
@@ -250,8 +363,14 @@
       </w:r>
       <w:r>
         <w:tab/>
+      </w:r>
+      <w:proofErr w:type="spellStart"/>
+      <w:proofErr w:type="gramStart"/>
+      <w:r>
         <w:t>ssh-keygen</w:t>
       </w:r>
+      <w:proofErr w:type="spellEnd"/>
+      <w:proofErr w:type="gramEnd"/>
     </w:p>
     <w:p>
       <w:pPr>
@@ -266,11 +385,159 @@
       <w:r>
         <w:tab/>
       </w:r>
-      <w:r>
-        <w:t>ssh-copy</w:t>
-      </w:r>
-      <w:r>
-        <w:t xml:space="preserve">-id ece.pace.gatech.edu </w:t>
+      <w:proofErr w:type="spellStart"/>
+      <w:proofErr w:type="gramStart"/>
+      <w:r>
+        <w:t>ssh</w:t>
+      </w:r>
+      <w:proofErr w:type="spellEnd"/>
+      <w:r>
+        <w:t>-copy</w:t>
+      </w:r>
+      <w:r>
+        <w:t>-id</w:t>
+      </w:r>
+      <w:proofErr w:type="gramEnd"/>
+      <w:r>
+        <w:t xml:space="preserve"> </w:t>
+      </w:r>
+      <w:hyperlink r:id="rId7" w:history="1">
+        <w:r>
+          <w:rPr>
+            <w:rStyle w:val="Hyperlink"/>
+          </w:rPr>
+          <w:t>username@ece.pace.gatech.edu</w:t>
+        </w:r>
+      </w:hyperlink>
+    </w:p>
+    <w:p>
+      <w:pPr>
+        <w:pStyle w:val="NoSpacing"/>
+        <w:ind w:left="720" w:firstLine="720"/>
+      </w:pPr>
+      <w:proofErr w:type="gramStart"/>
+      <w:r>
+        <w:t>enter</w:t>
+      </w:r>
+      <w:proofErr w:type="gramEnd"/>
+      <w:r>
+        <w:t xml:space="preserve"> password</w:t>
+      </w:r>
+      <w:r>
+        <w:t xml:space="preserve"> when prompted</w:t>
+      </w:r>
+    </w:p>
+    <w:p>
+      <w:pPr>
+        <w:pStyle w:val="NoSpacing"/>
+        <w:ind w:left="720"/>
+      </w:pPr>
+      <w:r>
+        <w:t xml:space="preserve">Now you can </w:t>
+      </w:r>
+      <w:proofErr w:type="spellStart"/>
+      <w:proofErr w:type="gramStart"/>
+      <w:r>
+        <w:t>ssh</w:t>
+      </w:r>
+      <w:proofErr w:type="spellEnd"/>
+      <w:proofErr w:type="gramEnd"/>
+      <w:r>
+        <w:t xml:space="preserve"> to pace from Cygwin by typing </w:t>
+      </w:r>
+      <w:proofErr w:type="spellStart"/>
+      <w:r>
+        <w:t>ssh</w:t>
+      </w:r>
+      <w:proofErr w:type="spellEnd"/>
+      <w:r>
+        <w:t xml:space="preserve"> ece.pace.gatech.edu – </w:t>
+      </w:r>
+      <w:r>
+        <w:t>no username or password requ</w:t>
+      </w:r>
+      <w:r>
+        <w:t>ired</w:t>
+      </w:r>
+    </w:p>
+    <w:p>
+      <w:pPr>
+        <w:pStyle w:val="NoSpacing"/>
+        <w:ind w:left="720"/>
+      </w:pPr>
+      <w:bookmarkStart w:id="0" w:name="_GoBack"/>
+      <w:bookmarkEnd w:id="0"/>
+    </w:p>
+    <w:p>
+      <w:pPr>
+        <w:pStyle w:val="NoSpacing"/>
+        <w:ind w:left="720"/>
+        <w:rPr>
+          <w:u w:val="single"/>
+        </w:rPr>
+      </w:pPr>
+      <w:r>
+        <w:rPr>
+          <w:u w:val="single"/>
+        </w:rPr>
+        <w:t xml:space="preserve">Automated copying of local source files to pace, and automatic build on </w:t>
+      </w:r>
+      <w:r>
+        <w:rPr>
+          <w:u w:val="single"/>
+        </w:rPr>
+        <w:t>PACE</w:t>
+      </w:r>
+      <w:r>
+        <w:rPr>
+          <w:u w:val="single"/>
+        </w:rPr>
+        <w:t xml:space="preserve"> upon completion</w:t>
+      </w:r>
+    </w:p>
+    <w:p>
+      <w:pPr>
+        <w:pStyle w:val="NoSpacing"/>
+        <w:ind w:left="1440"/>
+      </w:pPr>
+      <w:r>
+        <w:t>-Edit build.sh to reflect your local project directory –i.e. “/</w:t>
+      </w:r>
+      <w:proofErr w:type="spellStart"/>
+      <w:r>
+        <w:t>cygdrive</w:t>
+      </w:r>
+      <w:proofErr w:type="spellEnd"/>
+      <w:r>
+        <w:t>/c/your project directory/photon”</w:t>
+      </w:r>
+      <w:r>
+        <w:t xml:space="preserve"> Note: you have to </w:t>
+      </w:r>
+      <w:proofErr w:type="gramStart"/>
+      <w:r>
+        <w:t>proceed</w:t>
+      </w:r>
+      <w:proofErr w:type="gramEnd"/>
+      <w:r>
+        <w:t xml:space="preserve"> the file path with </w:t>
+      </w:r>
+      <w:proofErr w:type="spellStart"/>
+      <w:r>
+        <w:t>cygdrive</w:t>
+      </w:r>
+      <w:proofErr w:type="spellEnd"/>
+      <w:r>
+        <w:t xml:space="preserve"> to get outside the Cygwin environment and into your regular windows files</w:t>
+      </w:r>
+    </w:p>
+    <w:p>
+      <w:pPr>
+        <w:pStyle w:val="NoSpacing"/>
+        <w:ind w:left="1440"/>
+      </w:pPr>
+      <w:r>
+        <w:t>-Edit build.sh to reflect your username—</w:t>
       </w:r>
       <w:hyperlink r:id="rId8" w:history="1">
         <w:r>
@@ -284,13 +551,39 @@
     <w:p>
       <w:pPr>
         <w:pStyle w:val="NoSpacing"/>
-        <w:ind w:left="720" w:firstLine="720"/>
-      </w:pPr>
-      <w:r>
-        <w:t>enter password</w:t>
-      </w:r>
-      <w:r>
-        <w:t xml:space="preserve"> when prompted</w:t>
+        <w:ind w:left="1440"/>
+      </w:pPr>
+      <w:r>
+        <w:t>-Edit build.sh to reflect your target directory on pace—current setup will place folder “photon” under existing folder “data”, which is probably fine</w:t>
+      </w:r>
+    </w:p>
+    <w:p>
+      <w:pPr>
+        <w:pStyle w:val="NoSpacing"/>
+        <w:ind w:left="1440"/>
+      </w:pPr>
+      <w:r>
+        <w:t>-</w:t>
+      </w:r>
+      <w:r>
+        <w:t>Place build.sh into your Cygwin home directory</w:t>
+      </w:r>
+      <w:r>
+        <w:t>—i.e. “</w:t>
+      </w:r>
+      <w:r>
+        <w:t>C:\</w:t>
+      </w:r>
+      <w:proofErr w:type="spellStart"/>
+      <w:r>
+        <w:t>cygwin</w:t>
+      </w:r>
+      <w:proofErr w:type="spellEnd"/>
+      <w:r>
+        <w:t>\home\jkeilman3</w:t>
+      </w:r>
+      <w:r>
+        <w:t>”</w:t>
       </w:r>
     </w:p>
     <w:p>
@@ -299,146 +592,45 @@
         <w:ind w:left="720"/>
       </w:pPr>
       <w:r>
-        <w:t xml:space="preserve">Now you can ssh to pace from Cygwin by typing ssh ece.pace.gatech.edu – </w:t>
-      </w:r>
-      <w:r>
-        <w:t>no username or password requ</w:t>
-      </w:r>
-      <w:r>
-        <w:t>ired</w:t>
-      </w:r>
-      <w:bookmarkStart w:id="0" w:name="_GoBack"/>
-      <w:bookmarkEnd w:id="0"/>
+        <w:t>Now you can force a copy and make (if we had a make file) of the project by simply running ./build.sh from the Cygwin command prompt</w:t>
+      </w:r>
+    </w:p>
+    <w:p>
+      <w:pPr>
+        <w:pStyle w:val="NoSpacing"/>
+      </w:pPr>
+    </w:p>
+    <w:p>
+      <w:pPr>
+        <w:pStyle w:val="NoSpacing"/>
+        <w:rPr>
+          <w:b/>
+        </w:rPr>
+      </w:pPr>
+      <w:r>
+        <w:rPr>
+          <w:b/>
+        </w:rPr>
+        <w:t>Setup IDE</w:t>
+      </w:r>
     </w:p>
     <w:p>
       <w:pPr>
         <w:pStyle w:val="NoSpacing"/>
         <w:ind w:left="720"/>
       </w:pPr>
-    </w:p>
-    <w:p>
-      <w:pPr>
-        <w:pStyle w:val="NoSpacing"/>
-        <w:ind w:left="720"/>
-        <w:rPr>
-          <w:u w:val="single"/>
-        </w:rPr>
-      </w:pPr>
-      <w:r>
-        <w:rPr>
-          <w:u w:val="single"/>
-        </w:rPr>
-        <w:t xml:space="preserve">Automated copying of local source files to pace, and automatic build on </w:t>
-      </w:r>
-      <w:r>
-        <w:rPr>
-          <w:u w:val="single"/>
-        </w:rPr>
-        <w:t>PACE</w:t>
-      </w:r>
-      <w:r>
-        <w:rPr>
-          <w:u w:val="single"/>
-        </w:rPr>
-        <w:t xml:space="preserve"> upon completion</w:t>
-      </w:r>
-    </w:p>
-    <w:p>
-      <w:pPr>
-        <w:pStyle w:val="NoSpacing"/>
-        <w:ind w:left="1440"/>
-      </w:pPr>
-      <w:r>
-        <w:t>-Edit build.sh to reflect your local project directory –i.e. “/cygdrive/c/your project directory/photon”</w:t>
-      </w:r>
-      <w:r>
-        <w:t xml:space="preserve"> Note: you have to proceed the file path with cygdrive to get outside the Cygwin environment and into your regular windows files</w:t>
-      </w:r>
-    </w:p>
-    <w:p>
-      <w:pPr>
-        <w:pStyle w:val="NoSpacing"/>
-        <w:ind w:left="1440"/>
-      </w:pPr>
-      <w:r>
-        <w:t>-Edit build.sh to reflect your username—</w:t>
+      <w:r>
+        <w:t xml:space="preserve">I’m tentatively going to use </w:t>
+      </w:r>
+      <w:proofErr w:type="spellStart"/>
+      <w:r>
+        <w:t>CodeLite</w:t>
+      </w:r>
+      <w:proofErr w:type="spellEnd"/>
+      <w:r>
+        <w:t xml:space="preserve"> (</w:t>
       </w:r>
       <w:hyperlink r:id="rId9" w:history="1">
-        <w:r>
-          <w:rPr>
-            <w:rStyle w:val="Hyperlink"/>
-          </w:rPr>
-          <w:t>username@ece.pace.gatech.edu</w:t>
-        </w:r>
-      </w:hyperlink>
-    </w:p>
-    <w:p>
-      <w:pPr>
-        <w:pStyle w:val="NoSpacing"/>
-        <w:ind w:left="1440"/>
-      </w:pPr>
-      <w:r>
-        <w:t>-Edit build.sh to reflect your target directory on pace—current setup will place folder “photon” under existing folder “data”, which is probably fine</w:t>
-      </w:r>
-    </w:p>
-    <w:p>
-      <w:pPr>
-        <w:pStyle w:val="NoSpacing"/>
-        <w:ind w:left="1440"/>
-      </w:pPr>
-      <w:r>
-        <w:t>-</w:t>
-      </w:r>
-      <w:r>
-        <w:t>Place build.sh into your Cygwin home directory</w:t>
-      </w:r>
-      <w:r>
-        <w:t>—i.e. “</w:t>
-      </w:r>
-      <w:r>
-        <w:t>C:\cygwin\home\jkeilman3</w:t>
-      </w:r>
-      <w:r>
-        <w:t>”</w:t>
-      </w:r>
-    </w:p>
-    <w:p>
-      <w:pPr>
-        <w:pStyle w:val="NoSpacing"/>
-        <w:ind w:left="720"/>
-      </w:pPr>
-      <w:r>
-        <w:t>Now you can force a copy and make (if we had a make file) of the project by simply running ./build.sh from the Cygwin command prompt</w:t>
-      </w:r>
-    </w:p>
-    <w:p>
-      <w:pPr>
-        <w:pStyle w:val="NoSpacing"/>
-      </w:pPr>
-    </w:p>
-    <w:p>
-      <w:pPr>
-        <w:pStyle w:val="NoSpacing"/>
-        <w:rPr>
-          <w:b/>
-        </w:rPr>
-      </w:pPr>
-      <w:r>
-        <w:rPr>
-          <w:b/>
-        </w:rPr>
-        <w:t>Setup IDE</w:t>
-      </w:r>
-    </w:p>
-    <w:p>
-      <w:pPr>
-        <w:pStyle w:val="NoSpacing"/>
-        <w:ind w:left="720"/>
-      </w:pPr>
-      <w:r>
-        <w:t>I’m tentatively going to use CodeLite (</w:t>
-      </w:r>
-      <w:hyperlink r:id="rId10" w:history="1">
         <w:r>
           <w:rPr>
             <w:rStyle w:val="Hyperlink"/>

</xml_diff>